<commit_message>
mise a jour du brownies Jacky
</commit_message>
<xml_diff>
--- a/RECETTES/DESSERT/Brownie Jacky.docx
+++ b/RECETTES/DESSERT/Brownie Jacky.docx
@@ -65,7 +65,13 @@
         <w:rPr>
           <w:lang w:val="fr-CA"/>
         </w:rPr>
-        <w:t>340 de chocolat noir, haché grossièrement</w:t>
+        <w:t>680g</w:t>
+      </w:r>
+      <w:r>
+        <w:rPr>
+          <w:lang w:val="fr-CA"/>
+        </w:rPr>
+        <w:t xml:space="preserve"> de chocolat noir, haché grossièrement</w:t>
       </w:r>
     </w:p>
     <w:p>
@@ -82,7 +88,10 @@
         </w:rPr>
       </w:pPr>
       <w:r>
-        <w:t>340G de beurre non salé, coupé en cubes</w:t>
+        <w:t>680g</w:t>
+      </w:r>
+      <w:r>
+        <w:t xml:space="preserve"> de beurre non salé, coupé en cubes</w:t>
       </w:r>
     </w:p>
     <w:p>
@@ -102,7 +111,13 @@
         <w:rPr>
           <w:lang w:val="fr-CA"/>
         </w:rPr>
-        <w:t>4 œufs</w:t>
+        <w:t>8</w:t>
+      </w:r>
+      <w:r>
+        <w:rPr>
+          <w:lang w:val="fr-CA"/>
+        </w:rPr>
+        <w:t xml:space="preserve"> œufs</w:t>
       </w:r>
     </w:p>
     <w:p>
@@ -122,7 +137,13 @@
         <w:rPr>
           <w:lang w:val="fr-CA"/>
         </w:rPr>
-        <w:t>320 g  de cassonade</w:t>
+        <w:t>640</w:t>
+      </w:r>
+      <w:r>
+        <w:rPr>
+          <w:lang w:val="fr-CA"/>
+        </w:rPr>
+        <w:t>g  de cassonade</w:t>
       </w:r>
     </w:p>
     <w:p>
@@ -142,7 +163,7 @@
         <w:rPr>
           <w:lang w:val="fr-CA"/>
         </w:rPr>
-        <w:t>3 ml (1</w:t>
+        <w:t>4 ml (1</w:t>
       </w:r>
       <w:r>
         <w:rPr>
@@ -168,22 +189,19 @@
         <w:rPr>
           <w:lang w:val="fr-CA"/>
         </w:rPr>
-        <w:t>150 g (</w:t>
-      </w:r>
-      <w:r>
-        <w:t>½</w:t>
-      </w:r>
-      <w:r>
-        <w:rPr>
-          <w:lang w:val="fr-CA"/>
-        </w:rPr>
-        <w:t xml:space="preserve"> </w:t>
-      </w:r>
-      <w:r>
-        <w:rPr>
-          <w:lang w:val="fr-CA"/>
-        </w:rPr>
-        <w:t>tasse) de farine tout usage non blanchie</w:t>
+        <w:t>300</w:t>
+      </w:r>
+      <w:r>
+        <w:rPr>
+          <w:lang w:val="fr-CA"/>
+        </w:rPr>
+        <w:t xml:space="preserve"> g </w:t>
+      </w:r>
+      <w:r>
+        <w:rPr>
+          <w:lang w:val="fr-CA"/>
+        </w:rPr>
+        <w:t>de farine tout usage non blanchie</w:t>
       </w:r>
     </w:p>
     <w:p>
@@ -225,8 +243,23 @@
         </w:rPr>
       </w:pPr>
       <w:r>
-        <w:t>Placer la grille au centre du four. Préchauffer le four à 180 °C (350 °F). CHOISIR LE MODE DE CUISSON GATEAU/BISCUIT DANS LA CATÉGORIE BOULANGERIE. Beurrer un moule carré de 20 cm (8 po) et tapisser le fond d'une bande de papier parchemin en le laissant dépasser sur deux côtés.</w:t>
-      </w:r>
+        <w:t>Dans u</w:t>
+      </w:r>
+      <w:r>
+        <w:t xml:space="preserve">n bol, au bain-marie, </w:t>
+      </w:r>
+      <w:r>
+        <w:t>fondre le chocolat avec le beurre. Laisser tempérer.</w:t>
+      </w:r>
+    </w:p>
+    <w:p>
+      <w:pPr>
+        <w:pStyle w:val="Paragraphedeliste"/>
+        <w:rPr>
+          <w:b/>
+          <w:bCs/>
+        </w:rPr>
+      </w:pPr>
     </w:p>
     <w:p>
       <w:pPr>
@@ -241,7 +274,22 @@
         </w:rPr>
       </w:pPr>
       <w:r>
-        <w:t>Dans un bol, au bain-marie ou au four à micro-ondes, fondre le chocolat avec le beurre. Laisser tempérer.</w:t>
+        <w:t xml:space="preserve">Dans un autre bol, mélanger les </w:t>
+      </w:r>
+      <w:r>
+        <w:t>œufs</w:t>
+      </w:r>
+      <w:r>
+        <w:t xml:space="preserve"> avec la cassona</w:t>
+      </w:r>
+      <w:r>
+        <w:t>de et le sel à l'aide d’un mélangeur électrique</w:t>
+      </w:r>
+      <w:r>
+        <w:t xml:space="preserve"> jusqu’à ce que le mélange soit lisse et homogène. Ajouter le mélange de chocolat puis la farine et mélanger jusqu’à ce que la préparation soit homogène</w:t>
+      </w:r>
+      <w:r>
+        <w:br/>
       </w:r>
     </w:p>
     <w:p>
@@ -257,15 +305,16 @@
         </w:rPr>
       </w:pPr>
       <w:r>
-        <w:t xml:space="preserve">Dans un autre bol, mélanger les </w:t>
-      </w:r>
-      <w:proofErr w:type="spellStart"/>
-      <w:r>
-        <w:t>oeufs</w:t>
-      </w:r>
-      <w:proofErr w:type="spellEnd"/>
-      <w:r>
-        <w:t xml:space="preserve"> avec la cassonade et le sel à l'aide d’un fouet jusqu’à ce que le mélange soit lisse et homogène. Ajouter le mélange de chocolat puis la farine et mélanger jusqu’à ce que la préparation soit homogène</w:t>
+        <w:t>Choisir Le Mode De Cuisson Gâteau/Biscuit Dans La Catégorie Boulangerie</w:t>
+      </w:r>
+      <w:r>
+        <w:t xml:space="preserve">. </w:t>
+      </w:r>
+      <w:r>
+        <w:t>Beurrer un moule carré de 20 cm (8 po) et tapisser le fond d'une bande de papier parchemin en le laissant dépasser sur deux côtés.</w:t>
+      </w:r>
+      <w:r>
+        <w:br/>
       </w:r>
     </w:p>
     <w:p>
@@ -281,7 +330,16 @@
         </w:rPr>
       </w:pPr>
       <w:r>
-        <w:t>Verser dans le moule. Cuire au four de 23 à 25 minutes ou jusqu’à ce qu’un cure-dent inséré dans le centre du gâteau ressorte avec quelques grumeaux et non pas complètement propre.</w:t>
+        <w:t xml:space="preserve">Verser dans le moule. Cuire au four </w:t>
+      </w:r>
+      <w:r>
+        <w:t>avec la sonde ou, pendant 23 à 25 minutes</w:t>
+      </w:r>
+      <w:r>
+        <w:t xml:space="preserve"> jusqu’à ce qu’un cure-dent inséré dans le centre du gâteau ressorte avec quelques grumeaux et non pas complètement propre.</w:t>
+      </w:r>
+      <w:r>
+        <w:br/>
       </w:r>
     </w:p>
     <w:p>
@@ -1256,6 +1314,7 @@
   <w:style w:type="character" w:default="1" w:styleId="Policepardfaut">
     <w:name w:val="Default Paragraph Font"/>
     <w:uiPriority w:val="1"/>
+    <w:semiHidden/>
     <w:unhideWhenUsed/>
   </w:style>
   <w:style w:type="table" w:default="1" w:styleId="TableauNormal">

</xml_diff>

<commit_message>
Brownie Jacky - x 1.5
</commit_message>
<xml_diff>
--- a/RECETTES/DESSERT/Brownie Jacky.docx
+++ b/RECETTES/DESSERT/Brownie Jacky.docx
@@ -65,7 +65,13 @@
         <w:rPr>
           <w:lang w:val="fr-CA"/>
         </w:rPr>
-        <w:t>680g</w:t>
+        <w:t>1020</w:t>
+      </w:r>
+      <w:r>
+        <w:rPr>
+          <w:lang w:val="fr-CA"/>
+        </w:rPr>
+        <w:t>g</w:t>
       </w:r>
       <w:r>
         <w:rPr>
@@ -88,7 +94,10 @@
         </w:rPr>
       </w:pPr>
       <w:r>
-        <w:t>680g</w:t>
+        <w:t>950</w:t>
+      </w:r>
+      <w:r>
+        <w:t>g</w:t>
       </w:r>
       <w:r>
         <w:t xml:space="preserve"> de beurre non salé, coupé en cubes</w:t>
@@ -111,7 +120,7 @@
         <w:rPr>
           <w:lang w:val="fr-CA"/>
         </w:rPr>
-        <w:t>8</w:t>
+        <w:t>12</w:t>
       </w:r>
       <w:r>
         <w:rPr>
@@ -137,7 +146,7 @@
         <w:rPr>
           <w:lang w:val="fr-CA"/>
         </w:rPr>
-        <w:t>640</w:t>
+        <w:t>960</w:t>
       </w:r>
       <w:r>
         <w:rPr>
@@ -163,7 +172,13 @@
         <w:rPr>
           <w:lang w:val="fr-CA"/>
         </w:rPr>
-        <w:t>4 ml (1</w:t>
+        <w:t>6</w:t>
+      </w:r>
+      <w:r>
+        <w:rPr>
+          <w:lang w:val="fr-CA"/>
+        </w:rPr>
+        <w:t xml:space="preserve"> ml (1</w:t>
       </w:r>
       <w:r>
         <w:rPr>
@@ -189,7 +204,7 @@
         <w:rPr>
           <w:lang w:val="fr-CA"/>
         </w:rPr>
-        <w:t>300</w:t>
+        <w:t>450</w:t>
       </w:r>
       <w:r>
         <w:rPr>

</xml_diff>